<commit_message>
Update resumes with NH edits, fix menu capitalization
Update the resume files with NHs edits, and also make the "How I work"
have a capital "Work."
</commit_message>
<xml_diff>
--- a/pages/docs/resume/AlanBowmanResume.docx
+++ b/pages/docs/resume/AlanBowmanResume.docx
@@ -182,6 +182,7 @@
           <w:spacing w:val="-2"/>
         </w:rPr>
       </w:pPr>
+      <w:proofErr w:type="gramStart"/>
       <w:r>
         <w:rPr>
           <w:rStyle w:val="Employer"/>
@@ -194,6 +195,7 @@
         </w:rPr>
         <w:t>Apps</w:t>
       </w:r>
+      <w:proofErr w:type="gramEnd"/>
       <w:r>
         <w:rPr>
           <w:rStyle w:val="Employer"/>
@@ -279,7 +281,13 @@
         </w:rPr>
       </w:pPr>
       <w:r>
-        <w:t>Standardized the process to create, update, &amp; maintain all customer-facing documentation</w:t>
+        <w:t xml:space="preserve">Standardized the process to create, update, </w:t>
+      </w:r>
+      <w:r>
+        <w:t>and</w:t>
+      </w:r>
+      <w:r>
+        <w:t xml:space="preserve"> maintain all customer-facing documentation</w:t>
       </w:r>
     </w:p>
     <w:p>
@@ -303,7 +311,13 @@
         </w:numPr>
       </w:pPr>
       <w:r>
-        <w:t xml:space="preserve">Designed a company style guide &amp; word list used across all departments </w:t>
+        <w:t xml:space="preserve">Designed a company style guide </w:t>
+      </w:r>
+      <w:r>
+        <w:t>and</w:t>
+      </w:r>
+      <w:r>
+        <w:t xml:space="preserve"> word list used across all departments </w:t>
       </w:r>
     </w:p>
     <w:p>
@@ -321,7 +335,13 @@
         <w:t>uced time required to launch</w:t>
       </w:r>
       <w:r>
-        <w:t xml:space="preserve"> new products &amp; services from months to weeks </w:t>
+        <w:t xml:space="preserve"> new products </w:t>
+      </w:r>
+      <w:r>
+        <w:t>and</w:t>
+      </w:r>
+      <w:r>
+        <w:t xml:space="preserve"> services from months to weeks </w:t>
       </w:r>
     </w:p>
     <w:p>
@@ -333,7 +353,13 @@
         </w:numPr>
       </w:pPr>
       <w:r>
-        <w:t xml:space="preserve">Created an internal system for staff to report any user advocacy issues &amp; designed a reporting structure to get those issues to management </w:t>
+        <w:t xml:space="preserve">Created an internal system for staff to report any user advocacy issues </w:t>
+      </w:r>
+      <w:r>
+        <w:t>and</w:t>
+      </w:r>
+      <w:r>
+        <w:t xml:space="preserve"> designed a reporting structure to get those issues to management </w:t>
       </w:r>
     </w:p>
     <w:p>
@@ -351,7 +377,43 @@
         <w:rPr>
           <w:spacing w:val="-2"/>
         </w:rPr>
-        <w:t>Consulted with the Dev, Website, and Sales teams to review new products &amp; services to ensure a consistent &amp; easy to use UX/UI</w:t>
+        <w:t xml:space="preserve">Consulted with the </w:t>
+      </w:r>
+      <w:r>
+        <w:rPr>
+          <w:spacing w:val="-2"/>
+        </w:rPr>
+        <w:t>Development</w:t>
+      </w:r>
+      <w:r>
+        <w:rPr>
+          <w:spacing w:val="-2"/>
+        </w:rPr>
+        <w:t xml:space="preserve">, Website, and Sales teams to review new products </w:t>
+      </w:r>
+      <w:r>
+        <w:rPr>
+          <w:spacing w:val="-2"/>
+        </w:rPr>
+        <w:t>and</w:t>
+      </w:r>
+      <w:r>
+        <w:rPr>
+          <w:spacing w:val="-2"/>
+        </w:rPr>
+        <w:t xml:space="preserve"> services to ensure a consistent </w:t>
+      </w:r>
+      <w:r>
+        <w:rPr>
+          <w:spacing w:val="-2"/>
+        </w:rPr>
+        <w:t>and</w:t>
+      </w:r>
+      <w:r>
+        <w:rPr>
+          <w:spacing w:val="-2"/>
+        </w:rPr>
+        <w:t xml:space="preserve"> easy to use UX/UI</w:t>
       </w:r>
     </w:p>
     <w:p>
@@ -406,7 +468,13 @@
         <w:pStyle w:val="BulletedList-Indent"/>
       </w:pPr>
       <w:r>
-        <w:t xml:space="preserve">Monitored &amp; helped maintain network uptime and security </w:t>
+        <w:t xml:space="preserve">Monitored </w:t>
+      </w:r>
+      <w:r>
+        <w:t>and</w:t>
+      </w:r>
+      <w:r>
+        <w:t xml:space="preserve"> helped maintain network uptime and security </w:t>
       </w:r>
     </w:p>
     <w:p>
@@ -414,7 +482,19 @@
         <w:pStyle w:val="BulletedList-Indent"/>
       </w:pPr>
       <w:r>
-        <w:t xml:space="preserve">Moved new products and services into production as directed by Dev &amp; Sales teams </w:t>
+        <w:t xml:space="preserve">Moved new products and services into production as directed by </w:t>
+      </w:r>
+      <w:r>
+        <w:t>Development</w:t>
+      </w:r>
+      <w:r>
+        <w:t xml:space="preserve"> </w:t>
+      </w:r>
+      <w:r>
+        <w:t>and</w:t>
+      </w:r>
+      <w:r>
+        <w:t xml:space="preserve"> Sales teams </w:t>
       </w:r>
     </w:p>
     <w:p>
@@ -426,7 +506,21 @@
         </w:rPr>
       </w:pPr>
       <w:r>
-        <w:t xml:space="preserve">Worked with NetOps team to troubleshoot &amp; repair any network or system outages </w:t>
+        <w:t xml:space="preserve">Worked with </w:t>
+      </w:r>
+      <w:proofErr w:type="spellStart"/>
+      <w:r>
+        <w:t>NetOps</w:t>
+      </w:r>
+      <w:proofErr w:type="spellEnd"/>
+      <w:r>
+        <w:t xml:space="preserve"> team to troubleshoot </w:t>
+      </w:r>
+      <w:r>
+        <w:t>and</w:t>
+      </w:r>
+      <w:r>
+        <w:t xml:space="preserve"> repair any network or system outages </w:t>
       </w:r>
     </w:p>
     <w:p>
@@ -453,7 +547,16 @@
           <w:rStyle w:val="Employer"/>
           <w:spacing w:val="-2"/>
         </w:rPr>
-        <w:t>Carestream Dental</w:t>
+        <w:t>Carestream</w:t>
+      </w:r>
+      <w:bookmarkStart w:id="0" w:name="_GoBack"/>
+      <w:bookmarkEnd w:id="0"/>
+      <w:r>
+        <w:rPr>
+          <w:rStyle w:val="Employer"/>
+          <w:spacing w:val="-2"/>
+        </w:rPr>
+        <w:t xml:space="preserve"> Dental</w:t>
       </w:r>
       <w:r>
         <w:rPr>
@@ -532,14 +635,74 @@
           <w:i/>
           <w:spacing w:val="-2"/>
         </w:rPr>
-        <w:t xml:space="preserve">held the same job supporting the same product &amp; customers through 3 rounds of mergers &amp; acquisitions: Orthotrac </w:t>
+        <w:t xml:space="preserve">held the same job supporting the same product </w:t>
       </w:r>
       <w:r>
         <w:rPr>
           <w:i/>
           <w:spacing w:val="-2"/>
         </w:rPr>
-        <w:t>- PracticeWorks - Kodak Dental Systems -</w:t>
+        <w:t>and</w:t>
+      </w:r>
+      <w:r>
+        <w:rPr>
+          <w:i/>
+          <w:spacing w:val="-2"/>
+        </w:rPr>
+        <w:t xml:space="preserve"> customers through 3 rounds of mergers </w:t>
+      </w:r>
+      <w:r>
+        <w:rPr>
+          <w:i/>
+          <w:spacing w:val="-2"/>
+        </w:rPr>
+        <w:t>and</w:t>
+      </w:r>
+      <w:r>
+        <w:rPr>
+          <w:i/>
+          <w:spacing w:val="-2"/>
+        </w:rPr>
+        <w:t xml:space="preserve"> acquisitions: </w:t>
+      </w:r>
+      <w:proofErr w:type="spellStart"/>
+      <w:r>
+        <w:rPr>
+          <w:i/>
+          <w:spacing w:val="-2"/>
+        </w:rPr>
+        <w:t>Orthotrac</w:t>
+      </w:r>
+      <w:proofErr w:type="spellEnd"/>
+      <w:r>
+        <w:rPr>
+          <w:i/>
+          <w:spacing w:val="-2"/>
+        </w:rPr>
+        <w:t xml:space="preserve"> </w:t>
+      </w:r>
+      <w:r>
+        <w:rPr>
+          <w:i/>
+          <w:spacing w:val="-2"/>
+        </w:rPr>
+        <w:t xml:space="preserve">- </w:t>
+      </w:r>
+      <w:proofErr w:type="spellStart"/>
+      <w:r>
+        <w:rPr>
+          <w:i/>
+          <w:spacing w:val="-2"/>
+        </w:rPr>
+        <w:t>PracticeWorks</w:t>
+      </w:r>
+      <w:proofErr w:type="spellEnd"/>
+      <w:r>
+        <w:rPr>
+          <w:i/>
+          <w:spacing w:val="-2"/>
+        </w:rPr>
+        <w:t xml:space="preserve"> - Kodak Dental Systems -</w:t>
       </w:r>
       <w:r>
         <w:rPr>
@@ -576,7 +739,13 @@
         </w:numPr>
       </w:pPr>
       <w:r>
-        <w:t xml:space="preserve">Trained new employees to support an SCO UNIX &amp; COBOL hardware/software orthodontic practice management system </w:t>
+        <w:t xml:space="preserve">Trained new employees to support an SCO UNIX </w:t>
+      </w:r>
+      <w:r>
+        <w:t>and</w:t>
+      </w:r>
+      <w:r>
+        <w:t xml:space="preserve"> COBOL hardware/software orthodontic practice management system </w:t>
       </w:r>
     </w:p>
     <w:p>
@@ -588,10 +757,22 @@
         </w:numPr>
       </w:pPr>
       <w:r>
-        <w:t xml:space="preserve">Developed &amp; maintained a product-specific knowledge-base system used by team members </w:t>
-      </w:r>
-      <w:r>
-        <w:t xml:space="preserve">and customers for training &amp; </w:t>
+        <w:t xml:space="preserve">Developed </w:t>
+      </w:r>
+      <w:r>
+        <w:t>and</w:t>
+      </w:r>
+      <w:r>
+        <w:t xml:space="preserve"> maintained a product-specific knowledge-base system used by team members </w:t>
+      </w:r>
+      <w:r>
+        <w:t xml:space="preserve">and customers for training </w:t>
+      </w:r>
+      <w:r>
+        <w:t>and</w:t>
+      </w:r>
+      <w:r>
+        <w:t xml:space="preserve"> </w:t>
       </w:r>
       <w:r>
         <w:t>help</w:t>
@@ -599,8 +780,6 @@
       <w:r>
         <w:t>ing to</w:t>
       </w:r>
-      <w:bookmarkStart w:id="0" w:name="_GoBack"/>
-      <w:bookmarkEnd w:id="0"/>
       <w:r>
         <w:t xml:space="preserve"> resolve support issues</w:t>
       </w:r>
@@ -614,7 +793,13 @@
         </w:numPr>
       </w:pPr>
       <w:r>
-        <w:t>Consulted with Sales &amp; Training teams to recommend system and software upgrades to legacy customers</w:t>
+        <w:t xml:space="preserve">Consulted with Sales </w:t>
+      </w:r>
+      <w:r>
+        <w:t>and</w:t>
+      </w:r>
+      <w:r>
+        <w:t xml:space="preserve"> Training teams to recommend system and software upgrades to legacy customers</w:t>
       </w:r>
     </w:p>
     <w:p>
@@ -629,7 +814,19 @@
         </w:rPr>
       </w:pPr>
       <w:r>
-        <w:t>Scheduled &amp; managed customer hardware upgrades &amp; existing system replacements</w:t>
+        <w:t xml:space="preserve">Scheduled </w:t>
+      </w:r>
+      <w:r>
+        <w:t>and</w:t>
+      </w:r>
+      <w:r>
+        <w:t xml:space="preserve"> managed customer hardware upgrades </w:t>
+      </w:r>
+      <w:r>
+        <w:t>and</w:t>
+      </w:r>
+      <w:r>
+        <w:t xml:space="preserve"> existing system replacements</w:t>
       </w:r>
       <w:r>
         <w:t>.</w:t>
@@ -646,7 +843,19 @@
         <w:rPr>
           <w:rFonts w:eastAsia="MS Mincho"/>
         </w:rPr>
-        <w:t>Education &amp; Certifications</w:t>
+        <w:t xml:space="preserve">Education </w:t>
+      </w:r>
+      <w:r>
+        <w:rPr>
+          <w:rFonts w:eastAsia="MS Mincho"/>
+        </w:rPr>
+        <w:t>and</w:t>
+      </w:r>
+      <w:r>
+        <w:rPr>
+          <w:rFonts w:eastAsia="MS Mincho"/>
+        </w:rPr>
+        <w:t xml:space="preserve"> Certifications</w:t>
       </w:r>
     </w:p>
     <w:p>
@@ -774,6 +983,7 @@
           <w:szCs w:val="21"/>
         </w:rPr>
       </w:pPr>
+      <w:proofErr w:type="spellStart"/>
       <w:r>
         <w:rPr>
           <w:rStyle w:val="Employer"/>
@@ -781,6 +991,7 @@
         </w:rPr>
         <w:t>Udemy</w:t>
       </w:r>
+      <w:proofErr w:type="spellEnd"/>
       <w:r>
         <w:rPr>
           <w:rStyle w:val="Employer"/>
@@ -931,8 +1142,16 @@
             <w:rPr>
               <w:szCs w:val="19"/>
             </w:rPr>
-            <w:t>Edward S. Hloomstong</w:t>
+            <w:t xml:space="preserve">Edward S. </w:t>
           </w:r>
+          <w:proofErr w:type="spellStart"/>
+          <w:r>
+            <w:rPr>
+              <w:szCs w:val="19"/>
+            </w:rPr>
+            <w:t>Hloomstong</w:t>
+          </w:r>
+          <w:proofErr w:type="spellEnd"/>
         </w:p>
       </w:tc>
       <w:tc>

</xml_diff>

<commit_message>
Update resume with correct end date for contract job
Update all resumes with the correct end date for the contract job, and
also fix the word tense.
</commit_message>
<xml_diff>
--- a/pages/docs/resume/AlanBowmanResume.docx
+++ b/pages/docs/resume/AlanBowmanResume.docx
@@ -214,14 +214,20 @@
         <w:rPr>
           <w:rStyle w:val="Employer"/>
         </w:rPr>
-        <w:t xml:space="preserve"> – Los Angeles, California</w:t>
+        <w:t xml:space="preserve"> – Los Angeles, Cal</w:t>
       </w:r>
       <w:r>
         <w:rPr>
           <w:rStyle w:val="Employer"/>
         </w:rPr>
+        <w:t>ifornia</w:t>
+      </w:r>
+      <w:r>
+        <w:rPr>
+          <w:rStyle w:val="Employer"/>
+        </w:rPr>
         <w:tab/>
-        <w:t>November 2016 to present</w:t>
+        <w:t>November 2016 to March 2017</w:t>
       </w:r>
     </w:p>
     <w:p>
@@ -243,7 +249,10 @@
         <w:pStyle w:val="BulletedList-Indent"/>
       </w:pPr>
       <w:r>
-        <w:t>Creating polices and procedure documentation to help client pass the AWS Partner Network (APN) audit</w:t>
+        <w:t>Created</w:t>
+      </w:r>
+      <w:r>
+        <w:t xml:space="preserve"> polices and procedure documentation to help client pass the AWS Partner Network (APN) audit</w:t>
       </w:r>
     </w:p>
     <w:p>
@@ -251,7 +260,10 @@
         <w:pStyle w:val="BulletedList-Indent"/>
       </w:pPr>
       <w:r>
-        <w:t>Reviewing, creating, and managing the documentation plan based on APN requirements</w:t>
+        <w:t>Review, create, and manage</w:t>
+      </w:r>
+      <w:r>
+        <w:t xml:space="preserve"> the documentation plan based on APN requirements</w:t>
       </w:r>
     </w:p>
     <w:p>
@@ -259,7 +271,19 @@
         <w:pStyle w:val="BulletedList-Indent"/>
       </w:pPr>
       <w:r>
-        <w:t>Working with company engineers, operations, and executives to identify current policies and procedures, and helping to devise and create policies and procedures where none exist</w:t>
+        <w:t>Worked</w:t>
+      </w:r>
+      <w:r>
+        <w:t xml:space="preserve"> with company engineers, operations, and executives to identify current poli</w:t>
+      </w:r>
+      <w:r>
+        <w:t>cies and procedures, and helped</w:t>
+      </w:r>
+      <w:r>
+        <w:t xml:space="preserve"> to devise and create policies and procedures where none exist</w:t>
+      </w:r>
+      <w:r>
+        <w:t>ed</w:t>
       </w:r>
     </w:p>
     <w:p>
@@ -267,7 +291,12 @@
         <w:pStyle w:val="BulletedList-Indent"/>
       </w:pPr>
       <w:r>
-        <w:t xml:space="preserve">Advising the client on formatting and documentation best practices </w:t>
+        <w:t>Advised</w:t>
+      </w:r>
+      <w:bookmarkStart w:id="0" w:name="_GoBack"/>
+      <w:bookmarkEnd w:id="0"/>
+      <w:r>
+        <w:t xml:space="preserve"> the client on formatting and documentation best practices </w:t>
       </w:r>
     </w:p>
     <w:p/>
@@ -440,8 +469,6 @@
       <w:r>
         <w:t xml:space="preserve"> services from months to weeks </w:t>
       </w:r>
-      <w:bookmarkStart w:id="0" w:name="_GoBack"/>
-      <w:bookmarkEnd w:id="0"/>
     </w:p>
     <w:p>
       <w:pPr>
@@ -452,6 +479,18 @@
         </w:numPr>
       </w:pPr>
       <w:r>
+        <w:t xml:space="preserve">Created documentation for a simple RESTful API for an internal network monitoring tool </w:t>
+      </w:r>
+    </w:p>
+    <w:p>
+      <w:pPr>
+        <w:pStyle w:val="BulletedList-Indent"/>
+        <w:numPr>
+          <w:ilvl w:val="0"/>
+          <w:numId w:val="44"/>
+        </w:numPr>
+      </w:pPr>
+      <w:r>
         <w:t>Assisted moving the company from an ad-hoc project management system and SCM system to J</w:t>
       </w:r>
       <w:r>
@@ -623,7 +662,15 @@
         </w:rPr>
       </w:pPr>
       <w:r>
-        <w:t xml:space="preserve">Worked with NetOps team to troubleshoot </w:t>
+        <w:t xml:space="preserve">Worked with </w:t>
+      </w:r>
+      <w:proofErr w:type="spellStart"/>
+      <w:r>
+        <w:t>NetOps</w:t>
+      </w:r>
+      <w:proofErr w:type="spellEnd"/>
+      <w:r>
+        <w:t xml:space="preserve"> team to troubleshoot </w:t>
       </w:r>
       <w:r>
         <w:t>and</w:t>
@@ -763,14 +810,46 @@
           <w:i/>
           <w:spacing w:val="-2"/>
         </w:rPr>
-        <w:t xml:space="preserve"> acquisitions: Orthotrac </w:t>
-      </w:r>
+        <w:t xml:space="preserve"> acquisitions: </w:t>
+      </w:r>
+      <w:proofErr w:type="spellStart"/>
       <w:r>
         <w:rPr>
           <w:i/>
           <w:spacing w:val="-2"/>
         </w:rPr>
-        <w:t>- PracticeWorks - Kodak Dental Systems -</w:t>
+        <w:t>Orthotrac</w:t>
+      </w:r>
+      <w:proofErr w:type="spellEnd"/>
+      <w:r>
+        <w:rPr>
+          <w:i/>
+          <w:spacing w:val="-2"/>
+        </w:rPr>
+        <w:t xml:space="preserve"> </w:t>
+      </w:r>
+      <w:r>
+        <w:rPr>
+          <w:i/>
+          <w:spacing w:val="-2"/>
+        </w:rPr>
+        <w:t xml:space="preserve">- </w:t>
+      </w:r>
+      <w:proofErr w:type="spellStart"/>
+      <w:r>
+        <w:rPr>
+          <w:i/>
+          <w:spacing w:val="-2"/>
+        </w:rPr>
+        <w:t>PracticeWorks</w:t>
+      </w:r>
+      <w:proofErr w:type="spellEnd"/>
+      <w:r>
+        <w:rPr>
+          <w:i/>
+          <w:spacing w:val="-2"/>
+        </w:rPr>
+        <w:t xml:space="preserve"> - Kodak Dental Systems -</w:t>
       </w:r>
       <w:r>
         <w:rPr>
@@ -1052,6 +1131,7 @@
           <w:szCs w:val="21"/>
         </w:rPr>
       </w:pPr>
+      <w:proofErr w:type="spellStart"/>
       <w:r>
         <w:rPr>
           <w:rStyle w:val="Employer"/>
@@ -1059,6 +1139,7 @@
         </w:rPr>
         <w:t>Udemy</w:t>
       </w:r>
+      <w:proofErr w:type="spellEnd"/>
       <w:r>
         <w:rPr>
           <w:rStyle w:val="Employer"/>
@@ -7516,160 +7597,236 @@
   <w:docDefaults>
     <w:rPrDefault>
       <w:rPr>
-        <w:rFonts w:asciiTheme="minorHAnsi" w:eastAsiaTheme="minorEastAsia" w:hAnsiTheme="minorHAnsi" w:cstheme="minorBidi"/>
-        <w:sz w:val="22"/>
-        <w:szCs w:val="22"/>
+        <w:rFonts w:ascii="Times New Roman" w:eastAsia="Times New Roman" w:hAnsi="Times New Roman" w:cs="Times New Roman"/>
         <w:lang w:val="en-US" w:eastAsia="en-US" w:bidi="ar-SA"/>
       </w:rPr>
     </w:rPrDefault>
-    <w:pPrDefault>
-      <w:pPr>
-        <w:spacing w:after="200" w:line="276" w:lineRule="auto"/>
-      </w:pPr>
-    </w:pPrDefault>
+    <w:pPrDefault/>
   </w:docDefaults>
-  <w:latentStyles w:defLockedState="0" w:defUIPriority="99" w:defSemiHidden="1" w:defUnhideWhenUsed="1" w:defQFormat="0" w:count="276">
-    <w:lsdException w:name="Normal" w:semiHidden="0" w:uiPriority="0" w:unhideWhenUsed="0" w:qFormat="1"/>
-    <w:lsdException w:name="heading 1" w:semiHidden="0" w:uiPriority="9" w:unhideWhenUsed="0" w:qFormat="1"/>
-    <w:lsdException w:name="heading 2" w:uiPriority="9" w:qFormat="1"/>
-    <w:lsdException w:name="heading 3" w:uiPriority="9" w:qFormat="1"/>
-    <w:lsdException w:name="heading 4" w:uiPriority="9" w:qFormat="1"/>
-    <w:lsdException w:name="heading 5" w:uiPriority="9" w:qFormat="1"/>
-    <w:lsdException w:name="heading 6" w:uiPriority="9" w:qFormat="1"/>
-    <w:lsdException w:name="heading 7" w:uiPriority="9" w:qFormat="1"/>
-    <w:lsdException w:name="heading 8" w:uiPriority="9" w:qFormat="1"/>
-    <w:lsdException w:name="heading 9" w:uiPriority="9" w:qFormat="1"/>
-    <w:lsdException w:name="toc 1" w:uiPriority="39"/>
-    <w:lsdException w:name="toc 2" w:uiPriority="39"/>
-    <w:lsdException w:name="toc 3" w:uiPriority="39"/>
-    <w:lsdException w:name="toc 4" w:uiPriority="39"/>
-    <w:lsdException w:name="toc 5" w:uiPriority="39"/>
-    <w:lsdException w:name="toc 6" w:uiPriority="39"/>
-    <w:lsdException w:name="toc 7" w:uiPriority="39"/>
-    <w:lsdException w:name="toc 8" w:uiPriority="39"/>
-    <w:lsdException w:name="toc 9" w:uiPriority="39"/>
-    <w:lsdException w:name="caption" w:uiPriority="35" w:qFormat="1"/>
-    <w:lsdException w:name="Title" w:semiHidden="0" w:uiPriority="10" w:unhideWhenUsed="0" w:qFormat="1"/>
-    <w:lsdException w:name="Default Paragraph Font" w:uiPriority="1"/>
-    <w:lsdException w:name="Subtitle" w:semiHidden="0" w:uiPriority="11" w:unhideWhenUsed="0" w:qFormat="1"/>
-    <w:lsdException w:name="Strong" w:semiHidden="0" w:uiPriority="22" w:unhideWhenUsed="0" w:qFormat="1"/>
-    <w:lsdException w:name="Emphasis" w:semiHidden="0" w:uiPriority="20" w:unhideWhenUsed="0" w:qFormat="1"/>
-    <w:lsdException w:name="Table Grid" w:semiHidden="0" w:uiPriority="59" w:unhideWhenUsed="0"/>
-    <w:lsdException w:name="Placeholder Text" w:unhideWhenUsed="0"/>
-    <w:lsdException w:name="No Spacing" w:semiHidden="0" w:uiPriority="1" w:unhideWhenUsed="0" w:qFormat="1"/>
-    <w:lsdException w:name="Light Shading" w:semiHidden="0" w:uiPriority="60" w:unhideWhenUsed="0"/>
-    <w:lsdException w:name="Light List" w:semiHidden="0" w:uiPriority="61" w:unhideWhenUsed="0"/>
-    <w:lsdException w:name="Light Grid" w:semiHidden="0" w:uiPriority="62" w:unhideWhenUsed="0"/>
-    <w:lsdException w:name="Medium Shading 1" w:semiHidden="0" w:uiPriority="63" w:unhideWhenUsed="0"/>
-    <w:lsdException w:name="Medium Shading 2" w:semiHidden="0" w:uiPriority="64" w:unhideWhenUsed="0"/>
-    <w:lsdException w:name="Medium List 1" w:semiHidden="0" w:uiPriority="65" w:unhideWhenUsed="0"/>
-    <w:lsdException w:name="Medium List 2" w:semiHidden="0" w:uiPriority="66" w:unhideWhenUsed="0"/>
-    <w:lsdException w:name="Medium Grid 1" w:semiHidden="0" w:uiPriority="67" w:unhideWhenUsed="0"/>
-    <w:lsdException w:name="Medium Grid 2" w:semiHidden="0" w:uiPriority="68" w:unhideWhenUsed="0"/>
-    <w:lsdException w:name="Medium Grid 3" w:semiHidden="0" w:uiPriority="69" w:unhideWhenUsed="0"/>
-    <w:lsdException w:name="Dark List" w:semiHidden="0" w:uiPriority="70" w:unhideWhenUsed="0"/>
-    <w:lsdException w:name="Colorful Shading" w:semiHidden="0" w:uiPriority="71" w:unhideWhenUsed="0"/>
-    <w:lsdException w:name="Colorful List" w:semiHidden="0" w:uiPriority="72" w:unhideWhenUsed="0"/>
-    <w:lsdException w:name="Colorful Grid" w:semiHidden="0" w:uiPriority="73" w:unhideWhenUsed="0"/>
-    <w:lsdException w:name="Light Shading Accent 1" w:semiHidden="0" w:uiPriority="60" w:unhideWhenUsed="0"/>
-    <w:lsdException w:name="Light List Accent 1" w:semiHidden="0" w:uiPriority="61" w:unhideWhenUsed="0"/>
-    <w:lsdException w:name="Light Grid Accent 1" w:semiHidden="0" w:uiPriority="62" w:unhideWhenUsed="0"/>
-    <w:lsdException w:name="Medium Shading 1 Accent 1" w:semiHidden="0" w:uiPriority="63" w:unhideWhenUsed="0"/>
-    <w:lsdException w:name="Medium Shading 2 Accent 1" w:semiHidden="0" w:uiPriority="64" w:unhideWhenUsed="0"/>
-    <w:lsdException w:name="Medium List 1 Accent 1" w:semiHidden="0" w:uiPriority="65" w:unhideWhenUsed="0"/>
-    <w:lsdException w:name="Revision" w:unhideWhenUsed="0"/>
-    <w:lsdException w:name="List Paragraph" w:semiHidden="0" w:uiPriority="34" w:unhideWhenUsed="0" w:qFormat="1"/>
-    <w:lsdException w:name="Quote" w:semiHidden="0" w:uiPriority="29" w:unhideWhenUsed="0" w:qFormat="1"/>
-    <w:lsdException w:name="Intense Quote" w:semiHidden="0" w:uiPriority="30" w:unhideWhenUsed="0" w:qFormat="1"/>
-    <w:lsdException w:name="Medium List 2 Accent 1" w:semiHidden="0" w:uiPriority="66" w:unhideWhenUsed="0"/>
-    <w:lsdException w:name="Medium Grid 1 Accent 1" w:semiHidden="0" w:uiPriority="67" w:unhideWhenUsed="0"/>
-    <w:lsdException w:name="Medium Grid 2 Accent 1" w:semiHidden="0" w:uiPriority="68" w:unhideWhenUsed="0"/>
-    <w:lsdException w:name="Medium Grid 3 Accent 1" w:semiHidden="0" w:uiPriority="69" w:unhideWhenUsed="0"/>
-    <w:lsdException w:name="Dark List Accent 1" w:semiHidden="0" w:uiPriority="70" w:unhideWhenUsed="0"/>
-    <w:lsdException w:name="Colorful Shading Accent 1" w:semiHidden="0" w:uiPriority="71" w:unhideWhenUsed="0"/>
-    <w:lsdException w:name="Colorful List Accent 1" w:semiHidden="0" w:uiPriority="72" w:unhideWhenUsed="0"/>
-    <w:lsdException w:name="Colorful Grid Accent 1" w:semiHidden="0" w:uiPriority="73" w:unhideWhenUsed="0"/>
-    <w:lsdException w:name="Light Shading Accent 2" w:semiHidden="0" w:uiPriority="60" w:unhideWhenUsed="0"/>
-    <w:lsdException w:name="Light List Accent 2" w:semiHidden="0" w:uiPriority="61" w:unhideWhenUsed="0"/>
-    <w:lsdException w:name="Light Grid Accent 2" w:semiHidden="0" w:uiPriority="62" w:unhideWhenUsed="0"/>
-    <w:lsdException w:name="Medium Shading 1 Accent 2" w:semiHidden="0" w:uiPriority="63" w:unhideWhenUsed="0"/>
-    <w:lsdException w:name="Medium Shading 2 Accent 2" w:semiHidden="0" w:uiPriority="64" w:unhideWhenUsed="0"/>
-    <w:lsdException w:name="Medium List 1 Accent 2" w:semiHidden="0" w:uiPriority="65" w:unhideWhenUsed="0"/>
-    <w:lsdException w:name="Medium List 2 Accent 2" w:semiHidden="0" w:uiPriority="66" w:unhideWhenUsed="0"/>
-    <w:lsdException w:name="Medium Grid 1 Accent 2" w:semiHidden="0" w:uiPriority="67" w:unhideWhenUsed="0"/>
-    <w:lsdException w:name="Medium Grid 2 Accent 2" w:semiHidden="0" w:uiPriority="68" w:unhideWhenUsed="0"/>
-    <w:lsdException w:name="Medium Grid 3 Accent 2" w:semiHidden="0" w:uiPriority="69" w:unhideWhenUsed="0"/>
-    <w:lsdException w:name="Dark List Accent 2" w:semiHidden="0" w:uiPriority="70" w:unhideWhenUsed="0"/>
-    <w:lsdException w:name="Colorful Shading Accent 2" w:semiHidden="0" w:uiPriority="71" w:unhideWhenUsed="0"/>
-    <w:lsdException w:name="Colorful List Accent 2" w:semiHidden="0" w:uiPriority="72" w:unhideWhenUsed="0"/>
-    <w:lsdException w:name="Colorful Grid Accent 2" w:semiHidden="0" w:uiPriority="73" w:unhideWhenUsed="0"/>
-    <w:lsdException w:name="Light Shading Accent 3" w:semiHidden="0" w:uiPriority="60" w:unhideWhenUsed="0"/>
-    <w:lsdException w:name="Light List Accent 3" w:semiHidden="0" w:uiPriority="61" w:unhideWhenUsed="0"/>
-    <w:lsdException w:name="Light Grid Accent 3" w:semiHidden="0" w:uiPriority="62" w:unhideWhenUsed="0"/>
-    <w:lsdException w:name="Medium Shading 1 Accent 3" w:semiHidden="0" w:uiPriority="63" w:unhideWhenUsed="0"/>
-    <w:lsdException w:name="Medium Shading 2 Accent 3" w:semiHidden="0" w:uiPriority="64" w:unhideWhenUsed="0"/>
-    <w:lsdException w:name="Medium List 1 Accent 3" w:semiHidden="0" w:uiPriority="65" w:unhideWhenUsed="0"/>
-    <w:lsdException w:name="Medium List 2 Accent 3" w:semiHidden="0" w:uiPriority="66" w:unhideWhenUsed="0"/>
-    <w:lsdException w:name="Medium Grid 1 Accent 3" w:semiHidden="0" w:uiPriority="67" w:unhideWhenUsed="0"/>
-    <w:lsdException w:name="Medium Grid 2 Accent 3" w:semiHidden="0" w:uiPriority="68" w:unhideWhenUsed="0"/>
-    <w:lsdException w:name="Medium Grid 3 Accent 3" w:semiHidden="0" w:uiPriority="69" w:unhideWhenUsed="0"/>
-    <w:lsdException w:name="Dark List Accent 3" w:semiHidden="0" w:uiPriority="70" w:unhideWhenUsed="0"/>
-    <w:lsdException w:name="Colorful Shading Accent 3" w:semiHidden="0" w:uiPriority="71" w:unhideWhenUsed="0"/>
-    <w:lsdException w:name="Colorful List Accent 3" w:semiHidden="0" w:uiPriority="72" w:unhideWhenUsed="0"/>
-    <w:lsdException w:name="Colorful Grid Accent 3" w:semiHidden="0" w:uiPriority="73" w:unhideWhenUsed="0"/>
-    <w:lsdException w:name="Light Shading Accent 4" w:semiHidden="0" w:uiPriority="60" w:unhideWhenUsed="0"/>
-    <w:lsdException w:name="Light List Accent 4" w:semiHidden="0" w:uiPriority="61" w:unhideWhenUsed="0"/>
-    <w:lsdException w:name="Light Grid Accent 4" w:semiHidden="0" w:uiPriority="62" w:unhideWhenUsed="0"/>
-    <w:lsdException w:name="Medium Shading 1 Accent 4" w:semiHidden="0" w:uiPriority="63" w:unhideWhenUsed="0"/>
-    <w:lsdException w:name="Medium Shading 2 Accent 4" w:semiHidden="0" w:uiPriority="64" w:unhideWhenUsed="0"/>
-    <w:lsdException w:name="Medium List 1 Accent 4" w:semiHidden="0" w:uiPriority="65" w:unhideWhenUsed="0"/>
-    <w:lsdException w:name="Medium List 2 Accent 4" w:semiHidden="0" w:uiPriority="66" w:unhideWhenUsed="0"/>
-    <w:lsdException w:name="Medium Grid 1 Accent 4" w:semiHidden="0" w:uiPriority="67" w:unhideWhenUsed="0"/>
-    <w:lsdException w:name="Medium Grid 2 Accent 4" w:semiHidden="0" w:uiPriority="68" w:unhideWhenUsed="0"/>
-    <w:lsdException w:name="Medium Grid 3 Accent 4" w:semiHidden="0" w:uiPriority="69" w:unhideWhenUsed="0"/>
-    <w:lsdException w:name="Dark List Accent 4" w:semiHidden="0" w:uiPriority="70" w:unhideWhenUsed="0"/>
-    <w:lsdException w:name="Colorful Shading Accent 4" w:semiHidden="0" w:uiPriority="71" w:unhideWhenUsed="0"/>
-    <w:lsdException w:name="Colorful List Accent 4" w:semiHidden="0" w:uiPriority="72" w:unhideWhenUsed="0"/>
-    <w:lsdException w:name="Colorful Grid Accent 4" w:semiHidden="0" w:uiPriority="73" w:unhideWhenUsed="0"/>
-    <w:lsdException w:name="Light Shading Accent 5" w:semiHidden="0" w:uiPriority="60" w:unhideWhenUsed="0"/>
-    <w:lsdException w:name="Light List Accent 5" w:semiHidden="0" w:uiPriority="61" w:unhideWhenUsed="0"/>
-    <w:lsdException w:name="Light Grid Accent 5" w:semiHidden="0" w:uiPriority="62" w:unhideWhenUsed="0"/>
-    <w:lsdException w:name="Medium Shading 1 Accent 5" w:semiHidden="0" w:uiPriority="63" w:unhideWhenUsed="0"/>
-    <w:lsdException w:name="Medium Shading 2 Accent 5" w:semiHidden="0" w:uiPriority="64" w:unhideWhenUsed="0"/>
-    <w:lsdException w:name="Medium List 1 Accent 5" w:semiHidden="0" w:uiPriority="65" w:unhideWhenUsed="0"/>
-    <w:lsdException w:name="Medium List 2 Accent 5" w:semiHidden="0" w:uiPriority="66" w:unhideWhenUsed="0"/>
-    <w:lsdException w:name="Medium Grid 1 Accent 5" w:semiHidden="0" w:uiPriority="67" w:unhideWhenUsed="0"/>
-    <w:lsdException w:name="Medium Grid 2 Accent 5" w:semiHidden="0" w:uiPriority="68" w:unhideWhenUsed="0"/>
-    <w:lsdException w:name="Medium Grid 3 Accent 5" w:semiHidden="0" w:uiPriority="69" w:unhideWhenUsed="0"/>
-    <w:lsdException w:name="Dark List Accent 5" w:semiHidden="0" w:uiPriority="70" w:unhideWhenUsed="0"/>
-    <w:lsdException w:name="Colorful Shading Accent 5" w:semiHidden="0" w:uiPriority="71" w:unhideWhenUsed="0"/>
-    <w:lsdException w:name="Colorful List Accent 5" w:semiHidden="0" w:uiPriority="72" w:unhideWhenUsed="0"/>
-    <w:lsdException w:name="Colorful Grid Accent 5" w:semiHidden="0" w:uiPriority="73" w:unhideWhenUsed="0"/>
-    <w:lsdException w:name="Light Shading Accent 6" w:semiHidden="0" w:uiPriority="60" w:unhideWhenUsed="0"/>
-    <w:lsdException w:name="Light List Accent 6" w:semiHidden="0" w:uiPriority="61" w:unhideWhenUsed="0"/>
-    <w:lsdException w:name="Light Grid Accent 6" w:semiHidden="0" w:uiPriority="62" w:unhideWhenUsed="0"/>
-    <w:lsdException w:name="Medium Shading 1 Accent 6" w:semiHidden="0" w:uiPriority="63" w:unhideWhenUsed="0"/>
-    <w:lsdException w:name="Medium Shading 2 Accent 6" w:semiHidden="0" w:uiPriority="64" w:unhideWhenUsed="0"/>
-    <w:lsdException w:name="Medium List 1 Accent 6" w:semiHidden="0" w:uiPriority="65" w:unhideWhenUsed="0"/>
-    <w:lsdException w:name="Medium List 2 Accent 6" w:semiHidden="0" w:uiPriority="66" w:unhideWhenUsed="0"/>
-    <w:lsdException w:name="Medium Grid 1 Accent 6" w:semiHidden="0" w:uiPriority="67" w:unhideWhenUsed="0"/>
-    <w:lsdException w:name="Medium Grid 2 Accent 6" w:semiHidden="0" w:uiPriority="68" w:unhideWhenUsed="0"/>
-    <w:lsdException w:name="Medium Grid 3 Accent 6" w:semiHidden="0" w:uiPriority="69" w:unhideWhenUsed="0"/>
-    <w:lsdException w:name="Dark List Accent 6" w:semiHidden="0" w:uiPriority="70" w:unhideWhenUsed="0"/>
-    <w:lsdException w:name="Colorful Shading Accent 6" w:semiHidden="0" w:uiPriority="71" w:unhideWhenUsed="0"/>
-    <w:lsdException w:name="Colorful List Accent 6" w:semiHidden="0" w:uiPriority="72" w:unhideWhenUsed="0"/>
-    <w:lsdException w:name="Colorful Grid Accent 6" w:semiHidden="0" w:uiPriority="73" w:unhideWhenUsed="0"/>
-    <w:lsdException w:name="Subtle Emphasis" w:semiHidden="0" w:uiPriority="19" w:unhideWhenUsed="0" w:qFormat="1"/>
-    <w:lsdException w:name="Intense Emphasis" w:semiHidden="0" w:uiPriority="21" w:unhideWhenUsed="0" w:qFormat="1"/>
-    <w:lsdException w:name="Subtle Reference" w:semiHidden="0" w:uiPriority="31" w:unhideWhenUsed="0" w:qFormat="1"/>
-    <w:lsdException w:name="Intense Reference" w:semiHidden="0" w:uiPriority="32" w:unhideWhenUsed="0" w:qFormat="1"/>
-    <w:lsdException w:name="Book Title" w:semiHidden="0" w:uiPriority="33" w:unhideWhenUsed="0" w:qFormat="1"/>
-    <w:lsdException w:name="Bibliography" w:uiPriority="37"/>
-    <w:lsdException w:name="TOC Heading" w:uiPriority="39" w:qFormat="1"/>
+  <w:latentStyles w:defLockedState="0" w:defUIPriority="0" w:defSemiHidden="0" w:defUnhideWhenUsed="0" w:defQFormat="0" w:count="276">
+    <w:lsdException w:name="Normal" w:qFormat="1"/>
+    <w:lsdException w:name="heading 1" w:qFormat="1"/>
+    <w:lsdException w:name="heading 2" w:qFormat="1"/>
+    <w:lsdException w:name="heading 3" w:qFormat="1"/>
+    <w:lsdException w:name="heading 4" w:qFormat="1"/>
+    <w:lsdException w:name="heading 5" w:semiHidden="1" w:unhideWhenUsed="1" w:qFormat="1"/>
+    <w:lsdException w:name="heading 6" w:semiHidden="1" w:unhideWhenUsed="1" w:qFormat="1"/>
+    <w:lsdException w:name="heading 7" w:semiHidden="1" w:unhideWhenUsed="1" w:qFormat="1"/>
+    <w:lsdException w:name="heading 8" w:semiHidden="1" w:unhideWhenUsed="1" w:qFormat="1"/>
+    <w:lsdException w:name="heading 9" w:semiHidden="1" w:unhideWhenUsed="1" w:qFormat="1"/>
+    <w:lsdException w:name="header" w:uiPriority="99"/>
+    <w:lsdException w:name="caption" w:semiHidden="1" w:unhideWhenUsed="1" w:qFormat="1"/>
+    <w:lsdException w:name="Title" w:qFormat="1"/>
+    <w:lsdException w:name="Subtitle" w:qFormat="1"/>
+    <w:lsdException w:name="Hyperlink" w:uiPriority="99"/>
+    <w:lsdException w:name="Strong" w:qFormat="1"/>
+    <w:lsdException w:name="Emphasis" w:qFormat="1"/>
+    <w:lsdException w:name="Normal (Web)" w:uiPriority="99"/>
+    <w:lsdException w:name="Placeholder Text" w:semiHidden="1" w:uiPriority="99"/>
+    <w:lsdException w:name="No Spacing" w:uiPriority="1" w:qFormat="1"/>
+    <w:lsdException w:name="Light Shading" w:uiPriority="60"/>
+    <w:lsdException w:name="Light List" w:uiPriority="61"/>
+    <w:lsdException w:name="Light Grid" w:uiPriority="62"/>
+    <w:lsdException w:name="Medium Shading 1" w:uiPriority="63"/>
+    <w:lsdException w:name="Medium Shading 2" w:uiPriority="64"/>
+    <w:lsdException w:name="Medium List 1" w:uiPriority="65"/>
+    <w:lsdException w:name="Medium List 2" w:uiPriority="66"/>
+    <w:lsdException w:name="Medium Grid 1" w:uiPriority="67"/>
+    <w:lsdException w:name="Medium Grid 2" w:uiPriority="68"/>
+    <w:lsdException w:name="Medium Grid 3" w:uiPriority="69"/>
+    <w:lsdException w:name="Dark List" w:uiPriority="70"/>
+    <w:lsdException w:name="Colorful Shading" w:uiPriority="71"/>
+    <w:lsdException w:name="Colorful List" w:uiPriority="72"/>
+    <w:lsdException w:name="Colorful Grid" w:uiPriority="73"/>
+    <w:lsdException w:name="Light Shading Accent 1" w:uiPriority="60"/>
+    <w:lsdException w:name="Light List Accent 1" w:uiPriority="61"/>
+    <w:lsdException w:name="Light Grid Accent 1" w:uiPriority="62"/>
+    <w:lsdException w:name="Medium Shading 1 Accent 1" w:uiPriority="63"/>
+    <w:lsdException w:name="Medium Shading 2 Accent 1" w:uiPriority="64"/>
+    <w:lsdException w:name="Medium List 1 Accent 1" w:uiPriority="65"/>
+    <w:lsdException w:name="Revision" w:semiHidden="1" w:uiPriority="99"/>
+    <w:lsdException w:name="List Paragraph" w:uiPriority="34" w:qFormat="1"/>
+    <w:lsdException w:name="Quote" w:uiPriority="29" w:qFormat="1"/>
+    <w:lsdException w:name="Intense Quote" w:uiPriority="30" w:qFormat="1"/>
+    <w:lsdException w:name="Medium List 2 Accent 1" w:uiPriority="66"/>
+    <w:lsdException w:name="Medium Grid 1 Accent 1" w:uiPriority="67"/>
+    <w:lsdException w:name="Medium Grid 2 Accent 1" w:uiPriority="68"/>
+    <w:lsdException w:name="Medium Grid 3 Accent 1" w:uiPriority="69"/>
+    <w:lsdException w:name="Dark List Accent 1" w:uiPriority="70"/>
+    <w:lsdException w:name="Colorful Shading Accent 1" w:uiPriority="71"/>
+    <w:lsdException w:name="Colorful List Accent 1" w:uiPriority="72"/>
+    <w:lsdException w:name="Colorful Grid Accent 1" w:uiPriority="73"/>
+    <w:lsdException w:name="Light Shading Accent 2" w:uiPriority="60"/>
+    <w:lsdException w:name="Light List Accent 2" w:uiPriority="61"/>
+    <w:lsdException w:name="Light Grid Accent 2" w:uiPriority="62"/>
+    <w:lsdException w:name="Medium Shading 1 Accent 2" w:uiPriority="63"/>
+    <w:lsdException w:name="Medium Shading 2 Accent 2" w:uiPriority="64"/>
+    <w:lsdException w:name="Medium List 1 Accent 2" w:uiPriority="65"/>
+    <w:lsdException w:name="Medium List 2 Accent 2" w:uiPriority="66"/>
+    <w:lsdException w:name="Medium Grid 1 Accent 2" w:uiPriority="67"/>
+    <w:lsdException w:name="Medium Grid 2 Accent 2" w:uiPriority="68"/>
+    <w:lsdException w:name="Medium Grid 3 Accent 2" w:uiPriority="69"/>
+    <w:lsdException w:name="Dark List Accent 2" w:uiPriority="70"/>
+    <w:lsdException w:name="Colorful Shading Accent 2" w:uiPriority="71"/>
+    <w:lsdException w:name="Colorful List Accent 2" w:uiPriority="72"/>
+    <w:lsdException w:name="Colorful Grid Accent 2" w:uiPriority="73"/>
+    <w:lsdException w:name="Light Shading Accent 3" w:uiPriority="60"/>
+    <w:lsdException w:name="Light List Accent 3" w:uiPriority="61"/>
+    <w:lsdException w:name="Light Grid Accent 3" w:uiPriority="62"/>
+    <w:lsdException w:name="Medium Shading 1 Accent 3" w:uiPriority="63"/>
+    <w:lsdException w:name="Medium Shading 2 Accent 3" w:uiPriority="64"/>
+    <w:lsdException w:name="Medium List 1 Accent 3" w:uiPriority="65"/>
+    <w:lsdException w:name="Medium List 2 Accent 3" w:uiPriority="66"/>
+    <w:lsdException w:name="Medium Grid 1 Accent 3" w:uiPriority="67"/>
+    <w:lsdException w:name="Medium Grid 2 Accent 3" w:uiPriority="68"/>
+    <w:lsdException w:name="Medium Grid 3 Accent 3" w:uiPriority="69"/>
+    <w:lsdException w:name="Dark List Accent 3" w:uiPriority="70"/>
+    <w:lsdException w:name="Colorful Shading Accent 3" w:uiPriority="71"/>
+    <w:lsdException w:name="Colorful List Accent 3" w:uiPriority="72"/>
+    <w:lsdException w:name="Colorful Grid Accent 3" w:uiPriority="73"/>
+    <w:lsdException w:name="Light Shading Accent 4" w:uiPriority="60"/>
+    <w:lsdException w:name="Light List Accent 4" w:uiPriority="61"/>
+    <w:lsdException w:name="Light Grid Accent 4" w:uiPriority="62"/>
+    <w:lsdException w:name="Medium Shading 1 Accent 4" w:uiPriority="63"/>
+    <w:lsdException w:name="Medium Shading 2 Accent 4" w:uiPriority="64"/>
+    <w:lsdException w:name="Medium List 1 Accent 4" w:uiPriority="65"/>
+    <w:lsdException w:name="Medium List 2 Accent 4" w:uiPriority="66"/>
+    <w:lsdException w:name="Medium Grid 1 Accent 4" w:uiPriority="67"/>
+    <w:lsdException w:name="Medium Grid 2 Accent 4" w:uiPriority="68"/>
+    <w:lsdException w:name="Medium Grid 3 Accent 4" w:uiPriority="69"/>
+    <w:lsdException w:name="Dark List Accent 4" w:uiPriority="70"/>
+    <w:lsdException w:name="Colorful Shading Accent 4" w:uiPriority="71"/>
+    <w:lsdException w:name="Colorful List Accent 4" w:uiPriority="72"/>
+    <w:lsdException w:name="Colorful Grid Accent 4" w:uiPriority="73"/>
+    <w:lsdException w:name="Light Shading Accent 5" w:uiPriority="60"/>
+    <w:lsdException w:name="Light List Accent 5" w:uiPriority="61"/>
+    <w:lsdException w:name="Light Grid Accent 5" w:uiPriority="62"/>
+    <w:lsdException w:name="Medium Shading 1 Accent 5" w:uiPriority="63"/>
+    <w:lsdException w:name="Medium Shading 2 Accent 5" w:uiPriority="64"/>
+    <w:lsdException w:name="Medium List 1 Accent 5" w:uiPriority="65"/>
+    <w:lsdException w:name="Medium List 2 Accent 5" w:uiPriority="66"/>
+    <w:lsdException w:name="Medium Grid 1 Accent 5" w:uiPriority="67"/>
+    <w:lsdException w:name="Medium Grid 2 Accent 5" w:uiPriority="68"/>
+    <w:lsdException w:name="Medium Grid 3 Accent 5" w:uiPriority="69"/>
+    <w:lsdException w:name="Dark List Accent 5" w:uiPriority="70"/>
+    <w:lsdException w:name="Colorful Shading Accent 5" w:uiPriority="71"/>
+    <w:lsdException w:name="Colorful List Accent 5" w:uiPriority="72"/>
+    <w:lsdException w:name="Colorful Grid Accent 5" w:uiPriority="73"/>
+    <w:lsdException w:name="Light Shading Accent 6" w:uiPriority="60"/>
+    <w:lsdException w:name="Light List Accent 6" w:uiPriority="61"/>
+    <w:lsdException w:name="Light Grid Accent 6" w:uiPriority="62"/>
+    <w:lsdException w:name="Medium Shading 1 Accent 6" w:uiPriority="63"/>
+    <w:lsdException w:name="Medium Shading 2 Accent 6" w:uiPriority="64"/>
+    <w:lsdException w:name="Medium List 1 Accent 6" w:uiPriority="65"/>
+    <w:lsdException w:name="Medium List 2 Accent 6" w:uiPriority="66"/>
+    <w:lsdException w:name="Medium Grid 1 Accent 6" w:uiPriority="67"/>
+    <w:lsdException w:name="Medium Grid 2 Accent 6" w:uiPriority="68"/>
+    <w:lsdException w:name="Medium Grid 3 Accent 6" w:uiPriority="69"/>
+    <w:lsdException w:name="Dark List Accent 6" w:uiPriority="70"/>
+    <w:lsdException w:name="Colorful Shading Accent 6" w:uiPriority="71"/>
+    <w:lsdException w:name="Colorful List Accent 6" w:uiPriority="72"/>
+    <w:lsdException w:name="Colorful Grid Accent 6" w:uiPriority="73"/>
+    <w:lsdException w:name="Subtle Emphasis" w:uiPriority="19" w:qFormat="1"/>
+    <w:lsdException w:name="Intense Emphasis" w:uiPriority="21" w:qFormat="1"/>
+    <w:lsdException w:name="Subtle Reference" w:uiPriority="31" w:qFormat="1"/>
+    <w:lsdException w:name="Intense Reference" w:uiPriority="32" w:qFormat="1"/>
+    <w:lsdException w:name="Book Title" w:uiPriority="33" w:qFormat="1"/>
+    <w:lsdException w:name="Bibliography" w:semiHidden="1" w:uiPriority="37" w:unhideWhenUsed="1"/>
+    <w:lsdException w:name="TOC Heading" w:semiHidden="1" w:uiPriority="39" w:unhideWhenUsed="1" w:qFormat="1"/>
   </w:latentStyles>
   <w:style w:type="paragraph" w:default="1" w:styleId="Normal">
     <w:name w:val="Normal"/>
     <w:qFormat/>
+    <w:rsid w:val="00023BE1"/>
+    <w:rPr>
+      <w:rFonts w:ascii="Helvetica" w:hAnsi="Helvetica"/>
+      <w:sz w:val="22"/>
+      <w:szCs w:val="24"/>
+    </w:rPr>
+  </w:style>
+  <w:style w:type="paragraph" w:styleId="Heading1">
+    <w:name w:val="heading 1"/>
+    <w:basedOn w:val="Normal"/>
+    <w:next w:val="Normal"/>
+    <w:qFormat/>
+    <w:rsid w:val="00851245"/>
+    <w:pPr>
+      <w:spacing w:before="160" w:after="120"/>
+      <w:jc w:val="center"/>
+      <w:outlineLvl w:val="0"/>
+    </w:pPr>
+    <w:rPr>
+      <w:rFonts w:eastAsia="MS Mincho" w:cs="Arial"/>
+      <w:b/>
+      <w:bCs/>
+      <w:smallCaps/>
+      <w:spacing w:val="24"/>
+      <w:sz w:val="26"/>
+      <w:szCs w:val="20"/>
+    </w:rPr>
+  </w:style>
+  <w:style w:type="paragraph" w:styleId="Heading2">
+    <w:name w:val="heading 2"/>
+    <w:basedOn w:val="Normal"/>
+    <w:next w:val="Normal"/>
+    <w:qFormat/>
+    <w:rsid w:val="00851245"/>
+    <w:pPr>
+      <w:autoSpaceDE w:val="0"/>
+      <w:autoSpaceDN w:val="0"/>
+      <w:adjustRightInd w:val="0"/>
+      <w:outlineLvl w:val="1"/>
+    </w:pPr>
+    <w:rPr>
+      <w:b/>
+      <w:sz w:val="21"/>
+    </w:rPr>
+  </w:style>
+  <w:style w:type="paragraph" w:styleId="Heading3">
+    <w:name w:val="heading 3"/>
+    <w:basedOn w:val="Normal"/>
+    <w:next w:val="Normal"/>
+    <w:qFormat/>
+    <w:rsid w:val="00851245"/>
+    <w:pPr>
+      <w:autoSpaceDE w:val="0"/>
+      <w:autoSpaceDN w:val="0"/>
+      <w:adjustRightInd w:val="0"/>
+      <w:spacing w:after="120"/>
+      <w:ind w:left="312"/>
+      <w:jc w:val="both"/>
+      <w:outlineLvl w:val="2"/>
+    </w:pPr>
+    <w:rPr>
+      <w:b/>
+      <w:bCs/>
+      <w:i/>
+      <w:iCs/>
+      <w:sz w:val="19"/>
+      <w:szCs w:val="19"/>
+    </w:rPr>
+  </w:style>
+  <w:style w:type="paragraph" w:styleId="Heading4">
+    <w:name w:val="heading 4"/>
+    <w:basedOn w:val="Normal"/>
+    <w:next w:val="Normal"/>
+    <w:link w:val="Heading4Char"/>
+    <w:qFormat/>
+    <w:rsid w:val="00851245"/>
+    <w:pPr>
+      <w:autoSpaceDE w:val="0"/>
+      <w:autoSpaceDN w:val="0"/>
+      <w:adjustRightInd w:val="0"/>
+      <w:spacing w:before="200" w:after="60"/>
+      <w:jc w:val="both"/>
+      <w:outlineLvl w:val="3"/>
+    </w:pPr>
+    <w:rPr>
+      <w:b/>
+      <w:sz w:val="19"/>
+      <w:szCs w:val="19"/>
+      <w:u w:val="single"/>
+    </w:rPr>
   </w:style>
   <w:style w:type="character" w:default="1" w:styleId="DefaultParagraphFont">
     <w:name w:val="Default Paragraph Font"/>
@@ -7697,6 +7854,397 @@
     <w:uiPriority w:val="99"/>
     <w:semiHidden/>
     <w:unhideWhenUsed/>
+  </w:style>
+  <w:style w:type="table" w:styleId="TableGrid">
+    <w:name w:val="Table Grid"/>
+    <w:basedOn w:val="TableNormal"/>
+    <w:rsid w:val="005D674B"/>
+    <w:tblPr>
+      <w:tblInd w:w="0" w:type="dxa"/>
+      <w:tblBorders>
+        <w:top w:val="single" w:sz="4" w:space="0" w:color="auto"/>
+        <w:left w:val="single" w:sz="4" w:space="0" w:color="auto"/>
+        <w:bottom w:val="single" w:sz="4" w:space="0" w:color="auto"/>
+        <w:right w:val="single" w:sz="4" w:space="0" w:color="auto"/>
+        <w:insideH w:val="single" w:sz="4" w:space="0" w:color="auto"/>
+        <w:insideV w:val="single" w:sz="4" w:space="0" w:color="auto"/>
+      </w:tblBorders>
+      <w:tblCellMar>
+        <w:top w:w="0" w:type="dxa"/>
+        <w:left w:w="108" w:type="dxa"/>
+        <w:bottom w:w="0" w:type="dxa"/>
+        <w:right w:w="108" w:type="dxa"/>
+      </w:tblCellMar>
+    </w:tblPr>
+  </w:style>
+  <w:style w:type="paragraph" w:styleId="Header">
+    <w:name w:val="header"/>
+    <w:basedOn w:val="Normal"/>
+    <w:link w:val="HeaderChar"/>
+    <w:uiPriority w:val="99"/>
+    <w:rsid w:val="00851245"/>
+    <w:pPr>
+      <w:tabs>
+        <w:tab w:val="center" w:pos="4680"/>
+        <w:tab w:val="right" w:pos="9360"/>
+      </w:tabs>
+    </w:pPr>
+  </w:style>
+  <w:style w:type="character" w:customStyle="1" w:styleId="HeaderChar">
+    <w:name w:val="Header Char"/>
+    <w:link w:val="Header"/>
+    <w:uiPriority w:val="99"/>
+    <w:rsid w:val="00851245"/>
+    <w:rPr>
+      <w:rFonts w:ascii="Bookman Old Style" w:hAnsi="Bookman Old Style"/>
+      <w:sz w:val="24"/>
+      <w:szCs w:val="24"/>
+    </w:rPr>
+  </w:style>
+  <w:style w:type="paragraph" w:styleId="Footer">
+    <w:name w:val="footer"/>
+    <w:basedOn w:val="Normal"/>
+    <w:link w:val="FooterChar"/>
+    <w:rsid w:val="00851245"/>
+    <w:pPr>
+      <w:tabs>
+        <w:tab w:val="center" w:pos="4680"/>
+        <w:tab w:val="right" w:pos="9360"/>
+      </w:tabs>
+    </w:pPr>
+  </w:style>
+  <w:style w:type="character" w:customStyle="1" w:styleId="FooterChar">
+    <w:name w:val="Footer Char"/>
+    <w:link w:val="Footer"/>
+    <w:rsid w:val="00851245"/>
+    <w:rPr>
+      <w:rFonts w:ascii="Bookman Old Style" w:hAnsi="Bookman Old Style"/>
+      <w:sz w:val="24"/>
+      <w:szCs w:val="24"/>
+    </w:rPr>
+  </w:style>
+  <w:style w:type="paragraph" w:customStyle="1" w:styleId="Name">
+    <w:name w:val="Name"/>
+    <w:basedOn w:val="Heading1"/>
+    <w:rsid w:val="003260F9"/>
+    <w:pPr>
+      <w:spacing w:after="100"/>
+    </w:pPr>
+    <w:rPr>
+      <w:sz w:val="40"/>
+    </w:rPr>
+  </w:style>
+  <w:style w:type="paragraph" w:customStyle="1" w:styleId="Name-Header">
+    <w:name w:val="Name - Header"/>
+    <w:basedOn w:val="Name"/>
+    <w:rsid w:val="005D674B"/>
+    <w:pPr>
+      <w:spacing w:after="0"/>
+      <w:jc w:val="left"/>
+    </w:pPr>
+    <w:rPr>
+      <w:sz w:val="22"/>
+      <w:szCs w:val="22"/>
+    </w:rPr>
+  </w:style>
+  <w:style w:type="character" w:styleId="PageNumber">
+    <w:name w:val="page number"/>
+    <w:rsid w:val="00851245"/>
+    <w:rPr>
+      <w:rFonts w:ascii="Bookman Old Style" w:hAnsi="Bookman Old Style"/>
+      <w:b/>
+      <w:sz w:val="19"/>
+      <w:szCs w:val="19"/>
+    </w:rPr>
+  </w:style>
+  <w:style w:type="paragraph" w:customStyle="1" w:styleId="ContactInfo">
+    <w:name w:val="Contact Info"/>
+    <w:basedOn w:val="Normal"/>
+    <w:link w:val="ContactInfoChar"/>
+    <w:rsid w:val="00851245"/>
+    <w:pPr>
+      <w:pBdr>
+        <w:top w:val="single" w:sz="4" w:space="4" w:color="auto"/>
+      </w:pBdr>
+      <w:autoSpaceDE w:val="0"/>
+      <w:autoSpaceDN w:val="0"/>
+      <w:adjustRightInd w:val="0"/>
+      <w:spacing w:after="40"/>
+      <w:jc w:val="center"/>
+    </w:pPr>
+    <w:rPr>
+      <w:sz w:val="19"/>
+      <w:szCs w:val="19"/>
+    </w:rPr>
+  </w:style>
+  <w:style w:type="character" w:customStyle="1" w:styleId="ContactInfoChar">
+    <w:name w:val="Contact Info Char"/>
+    <w:link w:val="ContactInfo"/>
+    <w:rsid w:val="00851245"/>
+    <w:rPr>
+      <w:rFonts w:ascii="Bookman Old Style" w:hAnsi="Bookman Old Style"/>
+      <w:sz w:val="19"/>
+      <w:szCs w:val="19"/>
+    </w:rPr>
+  </w:style>
+  <w:style w:type="paragraph" w:customStyle="1" w:styleId="CategoryHeading">
+    <w:name w:val="Category Heading"/>
+    <w:basedOn w:val="Normal"/>
+    <w:rsid w:val="00851245"/>
+    <w:pPr>
+      <w:keepNext/>
+      <w:pBdr>
+        <w:top w:val="single" w:sz="4" w:space="1" w:color="auto"/>
+        <w:bottom w:val="single" w:sz="12" w:space="1" w:color="auto"/>
+      </w:pBdr>
+      <w:spacing w:before="200" w:after="200"/>
+      <w:jc w:val="center"/>
+    </w:pPr>
+    <w:rPr>
+      <w:b/>
+      <w:bCs/>
+      <w:smallCaps/>
+      <w:szCs w:val="20"/>
+    </w:rPr>
+  </w:style>
+  <w:style w:type="paragraph" w:customStyle="1" w:styleId="SkillsList">
+    <w:name w:val="Skills List"/>
+    <w:basedOn w:val="Normal"/>
+    <w:rsid w:val="009F5B70"/>
+    <w:pPr>
+      <w:tabs>
+        <w:tab w:val="num" w:pos="360"/>
+      </w:tabs>
+      <w:autoSpaceDE w:val="0"/>
+      <w:autoSpaceDN w:val="0"/>
+      <w:adjustRightInd w:val="0"/>
+      <w:spacing w:before="20" w:after="20"/>
+      <w:ind w:left="360" w:hanging="360"/>
+      <w:jc w:val="center"/>
+    </w:pPr>
+    <w:rPr>
+      <w:i/>
+      <w:sz w:val="19"/>
+      <w:szCs w:val="19"/>
+    </w:rPr>
+  </w:style>
+  <w:style w:type="paragraph" w:customStyle="1" w:styleId="Jobdescription">
+    <w:name w:val="Job description"/>
+    <w:basedOn w:val="Normal"/>
+    <w:rsid w:val="005D674B"/>
+    <w:pPr>
+      <w:spacing w:after="120"/>
+      <w:ind w:left="312"/>
+      <w:jc w:val="both"/>
+    </w:pPr>
+    <w:rPr>
+      <w:sz w:val="19"/>
+      <w:szCs w:val="20"/>
+    </w:rPr>
+  </w:style>
+  <w:style w:type="paragraph" w:customStyle="1" w:styleId="BulletedList">
+    <w:name w:val="Bulleted List"/>
+    <w:basedOn w:val="Normal"/>
+    <w:rsid w:val="00851245"/>
+    <w:pPr>
+      <w:numPr>
+        <w:numId w:val="24"/>
+      </w:numPr>
+      <w:autoSpaceDE w:val="0"/>
+      <w:autoSpaceDN w:val="0"/>
+      <w:adjustRightInd w:val="0"/>
+      <w:spacing w:after="60"/>
+      <w:jc w:val="both"/>
+    </w:pPr>
+    <w:rPr>
+      <w:sz w:val="19"/>
+      <w:szCs w:val="19"/>
+    </w:rPr>
+  </w:style>
+  <w:style w:type="paragraph" w:customStyle="1" w:styleId="BulletedList-Indent">
+    <w:name w:val="Bulleted List - Indent"/>
+    <w:basedOn w:val="BulletedList"/>
+    <w:autoRedefine/>
+    <w:rsid w:val="00181305"/>
+    <w:pPr>
+      <w:numPr>
+        <w:numId w:val="46"/>
+      </w:numPr>
+    </w:pPr>
+  </w:style>
+  <w:style w:type="character" w:customStyle="1" w:styleId="Employer">
+    <w:name w:val="Employer"/>
+    <w:rsid w:val="008C4FCE"/>
+    <w:rPr>
+      <w:rFonts w:ascii="Helvetica" w:hAnsi="Helvetica"/>
+      <w:caps w:val="0"/>
+      <w:sz w:val="20"/>
+      <w:szCs w:val="21"/>
+    </w:rPr>
+  </w:style>
+  <w:style w:type="character" w:customStyle="1" w:styleId="Heading4Char">
+    <w:name w:val="Heading 4 Char"/>
+    <w:link w:val="Heading4"/>
+    <w:rsid w:val="00851245"/>
+    <w:rPr>
+      <w:rFonts w:ascii="Bookman Old Style" w:hAnsi="Bookman Old Style"/>
+      <w:b/>
+      <w:sz w:val="19"/>
+      <w:szCs w:val="19"/>
+      <w:u w:val="single"/>
+    </w:rPr>
+  </w:style>
+  <w:style w:type="paragraph" w:customStyle="1" w:styleId="Horizontalline">
+    <w:name w:val="Horizontal line"/>
+    <w:basedOn w:val="Normal"/>
+    <w:rsid w:val="005D674B"/>
+    <w:pPr>
+      <w:pBdr>
+        <w:bottom w:val="thinThickSmallGap" w:sz="24" w:space="0" w:color="auto"/>
+      </w:pBdr>
+    </w:pPr>
+    <w:rPr>
+      <w:sz w:val="2"/>
+      <w:szCs w:val="20"/>
+    </w:rPr>
+  </w:style>
+  <w:style w:type="paragraph" w:customStyle="1" w:styleId="Job">
+    <w:name w:val="Job"/>
+    <w:basedOn w:val="Normal"/>
+    <w:link w:val="JobChar"/>
+    <w:autoRedefine/>
+    <w:rsid w:val="00DF6DAC"/>
+    <w:pPr>
+      <w:autoSpaceDE w:val="0"/>
+      <w:autoSpaceDN w:val="0"/>
+      <w:adjustRightInd w:val="0"/>
+      <w:spacing w:before="120" w:after="120"/>
+    </w:pPr>
+    <w:rPr>
+      <w:sz w:val="19"/>
+      <w:szCs w:val="19"/>
+    </w:rPr>
+  </w:style>
+  <w:style w:type="character" w:customStyle="1" w:styleId="JobChar">
+    <w:name w:val="Job Char"/>
+    <w:link w:val="Job"/>
+    <w:rsid w:val="00DF6DAC"/>
+    <w:rPr>
+      <w:rFonts w:ascii="Helvetica" w:hAnsi="Helvetica"/>
+      <w:sz w:val="19"/>
+      <w:szCs w:val="19"/>
+    </w:rPr>
+  </w:style>
+  <w:style w:type="character" w:customStyle="1" w:styleId="JobTitle">
+    <w:name w:val="Job Title"/>
+    <w:rsid w:val="005D674B"/>
+    <w:rPr>
+      <w:b/>
+      <w:bCs/>
+      <w:sz w:val="19"/>
+      <w:u w:val="single"/>
+    </w:rPr>
+  </w:style>
+  <w:style w:type="paragraph" w:customStyle="1" w:styleId="ItalicSmall">
+    <w:name w:val="Italic Small"/>
+    <w:basedOn w:val="Normal"/>
+    <w:rsid w:val="00851245"/>
+    <w:pPr>
+      <w:spacing w:before="20"/>
+    </w:pPr>
+    <w:rPr>
+      <w:i/>
+      <w:iCs/>
+      <w:sz w:val="19"/>
+      <w:szCs w:val="20"/>
+    </w:rPr>
+  </w:style>
+  <w:style w:type="paragraph" w:customStyle="1" w:styleId="CollegeDegree">
+    <w:name w:val="College Degree"/>
+    <w:basedOn w:val="Normal"/>
+    <w:rsid w:val="005D674B"/>
+    <w:pPr>
+      <w:autoSpaceDE w:val="0"/>
+      <w:autoSpaceDN w:val="0"/>
+      <w:adjustRightInd w:val="0"/>
+      <w:spacing w:before="20" w:after="60"/>
+      <w:jc w:val="both"/>
+    </w:pPr>
+  </w:style>
+  <w:style w:type="paragraph" w:styleId="DocumentMap">
+    <w:name w:val="Document Map"/>
+    <w:basedOn w:val="Normal"/>
+    <w:link w:val="DocumentMapChar"/>
+    <w:rsid w:val="000F36A5"/>
+    <w:rPr>
+      <w:rFonts w:ascii="Tahoma" w:hAnsi="Tahoma"/>
+      <w:sz w:val="16"/>
+      <w:szCs w:val="16"/>
+    </w:rPr>
+  </w:style>
+  <w:style w:type="character" w:customStyle="1" w:styleId="DocumentMapChar">
+    <w:name w:val="Document Map Char"/>
+    <w:link w:val="DocumentMap"/>
+    <w:rsid w:val="000F36A5"/>
+    <w:rPr>
+      <w:rFonts w:ascii="Tahoma" w:hAnsi="Tahoma" w:cs="Tahoma"/>
+      <w:sz w:val="16"/>
+      <w:szCs w:val="16"/>
+    </w:rPr>
+  </w:style>
+  <w:style w:type="character" w:styleId="Hyperlink">
+    <w:name w:val="Hyperlink"/>
+    <w:uiPriority w:val="99"/>
+    <w:unhideWhenUsed/>
+    <w:rsid w:val="000F36A5"/>
+    <w:rPr>
+      <w:color w:val="0000FF"/>
+      <w:u w:val="single"/>
+    </w:rPr>
+  </w:style>
+  <w:style w:type="paragraph" w:styleId="NoSpacing">
+    <w:name w:val="No Spacing"/>
+    <w:uiPriority w:val="1"/>
+    <w:qFormat/>
+    <w:rsid w:val="000F36A5"/>
+    <w:rPr>
+      <w:rFonts w:ascii="Calibri" w:eastAsia="Calibri" w:hAnsi="Calibri"/>
+      <w:sz w:val="22"/>
+      <w:szCs w:val="22"/>
+    </w:rPr>
+  </w:style>
+  <w:style w:type="paragraph" w:styleId="NormalWeb">
+    <w:name w:val="Normal (Web)"/>
+    <w:basedOn w:val="Normal"/>
+    <w:uiPriority w:val="99"/>
+    <w:unhideWhenUsed/>
+    <w:rsid w:val="00086DD4"/>
+    <w:pPr>
+      <w:spacing w:before="100" w:beforeAutospacing="1" w:after="100" w:afterAutospacing="1"/>
+    </w:pPr>
+    <w:rPr>
+      <w:rFonts w:ascii="Times New Roman" w:hAnsi="Times New Roman"/>
+    </w:rPr>
+  </w:style>
+  <w:style w:type="character" w:styleId="FollowedHyperlink">
+    <w:name w:val="FollowedHyperlink"/>
+    <w:basedOn w:val="DefaultParagraphFont"/>
+    <w:rsid w:val="003260F9"/>
+    <w:rPr>
+      <w:color w:val="800080" w:themeColor="followedHyperlink"/>
+      <w:u w:val="single"/>
+    </w:rPr>
+  </w:style>
+  <w:style w:type="paragraph" w:styleId="ListParagraph">
+    <w:name w:val="List Paragraph"/>
+    <w:basedOn w:val="Normal"/>
+    <w:uiPriority w:val="34"/>
+    <w:qFormat/>
+    <w:rsid w:val="009F635A"/>
+    <w:pPr>
+      <w:ind w:left="720"/>
+      <w:contextualSpacing/>
+    </w:pPr>
   </w:style>
 </w:styles>
 </file>

</xml_diff>